<commit_message>
Actualización de permisos en la API
Se añade JWT en las peticiones GET de la API y modifican los tests
</commit_message>
<xml_diff>
--- a/Documentación/DES-Aplicaciones.docx
+++ b/Documentación/DES-Aplicaciones.docx
@@ -55,7 +55,6 @@
     <w:p>
       <w:pPr>
         <w:spacing w:line="276" w:lineRule="auto"/>
-        <w:ind w:firstLine="360"/>
         <w:jc w:val="both"/>
       </w:pPr>
       <w:r>
@@ -831,6 +830,178 @@
         <w:t>Ventajas de las herramientas</w:t>
       </w:r>
     </w:p>
+    <w:tbl>
+      <w:tblPr>
+        <w:tblStyle w:val="Tabladecuadrcula4"/>
+        <w:tblW w:w="0" w:type="auto"/>
+        <w:tblLook w:val="04A0" w:firstRow="1" w:lastRow="0" w:firstColumn="1" w:lastColumn="0" w:noHBand="0" w:noVBand="1"/>
+      </w:tblPr>
+      <w:tblGrid>
+        <w:gridCol w:w="3397"/>
+        <w:gridCol w:w="5431"/>
+      </w:tblGrid>
+      <w:tr>
+        <w:trPr>
+          <w:cnfStyle w:val="100000000000" w:firstRow="1" w:lastRow="0" w:firstColumn="0" w:lastColumn="0" w:oddVBand="0" w:evenVBand="0" w:oddHBand="0" w:evenHBand="0" w:firstRowFirstColumn="0" w:firstRowLastColumn="0" w:lastRowFirstColumn="0" w:lastRowLastColumn="0"/>
+        </w:trPr>
+        <w:tc>
+          <w:tcPr>
+            <w:cnfStyle w:val="001000000000" w:firstRow="0" w:lastRow="0" w:firstColumn="1" w:lastColumn="0" w:oddVBand="0" w:evenVBand="0" w:oddHBand="0" w:evenHBand="0" w:firstRowFirstColumn="0" w:firstRowLastColumn="0" w:lastRowFirstColumn="0" w:lastRowLastColumn="0"/>
+            <w:tcW w:w="3397" w:type="dxa"/>
+          </w:tcPr>
+          <w:p>
+            <w:r>
+              <w:t>Herramienta</w:t>
+            </w:r>
+          </w:p>
+        </w:tc>
+        <w:tc>
+          <w:tcPr>
+            <w:tcW w:w="5431" w:type="dxa"/>
+          </w:tcPr>
+          <w:p>
+            <w:pPr>
+              <w:cnfStyle w:val="100000000000" w:firstRow="1" w:lastRow="0" w:firstColumn="0" w:lastColumn="0" w:oddVBand="0" w:evenVBand="0" w:oddHBand="0" w:evenHBand="0" w:firstRowFirstColumn="0" w:firstRowLastColumn="0" w:lastRowFirstColumn="0" w:lastRowLastColumn="0"/>
+            </w:pPr>
+            <w:r>
+              <w:t>Ventajas</w:t>
+            </w:r>
+          </w:p>
+        </w:tc>
+      </w:tr>
+      <w:tr>
+        <w:trPr>
+          <w:cnfStyle w:val="000000100000" w:firstRow="0" w:lastRow="0" w:firstColumn="0" w:lastColumn="0" w:oddVBand="0" w:evenVBand="0" w:oddHBand="1" w:evenHBand="0" w:firstRowFirstColumn="0" w:firstRowLastColumn="0" w:lastRowFirstColumn="0" w:lastRowLastColumn="0"/>
+        </w:trPr>
+        <w:tc>
+          <w:tcPr>
+            <w:cnfStyle w:val="001000000000" w:firstRow="0" w:lastRow="0" w:firstColumn="1" w:lastColumn="0" w:oddVBand="0" w:evenVBand="0" w:oddHBand="0" w:evenHBand="0" w:firstRowFirstColumn="0" w:firstRowLastColumn="0" w:lastRowFirstColumn="0" w:lastRowLastColumn="0"/>
+            <w:tcW w:w="3397" w:type="dxa"/>
+          </w:tcPr>
+          <w:p>
+            <w:r>
+              <w:t>GitHub</w:t>
+            </w:r>
+          </w:p>
+        </w:tc>
+        <w:tc>
+          <w:tcPr>
+            <w:tcW w:w="5431" w:type="dxa"/>
+          </w:tcPr>
+          <w:p>
+            <w:pPr>
+              <w:pStyle w:val="Prrafodelista"/>
+              <w:numPr>
+                <w:ilvl w:val="0"/>
+                <w:numId w:val="4"/>
+              </w:numPr>
+              <w:spacing w:after="0" w:line="240" w:lineRule="auto"/>
+              <w:cnfStyle w:val="000000100000" w:firstRow="0" w:lastRow="0" w:firstColumn="0" w:lastColumn="0" w:oddVBand="0" w:evenVBand="0" w:oddHBand="1" w:evenHBand="0" w:firstRowFirstColumn="0" w:firstRowLastColumn="0" w:lastRowFirstColumn="0" w:lastRowLastColumn="0"/>
+            </w:pPr>
+          </w:p>
+        </w:tc>
+      </w:tr>
+      <w:tr>
+        <w:tc>
+          <w:tcPr>
+            <w:cnfStyle w:val="001000000000" w:firstRow="0" w:lastRow="0" w:firstColumn="1" w:lastColumn="0" w:oddVBand="0" w:evenVBand="0" w:oddHBand="0" w:evenHBand="0" w:firstRowFirstColumn="0" w:firstRowLastColumn="0" w:lastRowFirstColumn="0" w:lastRowLastColumn="0"/>
+            <w:tcW w:w="3397" w:type="dxa"/>
+          </w:tcPr>
+          <w:p>
+            <w:proofErr w:type="spellStart"/>
+            <w:r>
+              <w:t>GitLab</w:t>
+            </w:r>
+            <w:proofErr w:type="spellEnd"/>
+          </w:p>
+        </w:tc>
+        <w:tc>
+          <w:tcPr>
+            <w:tcW w:w="5431" w:type="dxa"/>
+          </w:tcPr>
+          <w:p>
+            <w:pPr>
+              <w:cnfStyle w:val="000000000000" w:firstRow="0" w:lastRow="0" w:firstColumn="0" w:lastColumn="0" w:oddVBand="0" w:evenVBand="0" w:oddHBand="0" w:evenHBand="0" w:firstRowFirstColumn="0" w:firstRowLastColumn="0" w:lastRowFirstColumn="0" w:lastRowLastColumn="0"/>
+            </w:pPr>
+          </w:p>
+        </w:tc>
+      </w:tr>
+      <w:tr>
+        <w:trPr>
+          <w:cnfStyle w:val="000000100000" w:firstRow="0" w:lastRow="0" w:firstColumn="0" w:lastColumn="0" w:oddVBand="0" w:evenVBand="0" w:oddHBand="1" w:evenHBand="0" w:firstRowFirstColumn="0" w:firstRowLastColumn="0" w:lastRowFirstColumn="0" w:lastRowLastColumn="0"/>
+        </w:trPr>
+        <w:tc>
+          <w:tcPr>
+            <w:cnfStyle w:val="001000000000" w:firstRow="0" w:lastRow="0" w:firstColumn="1" w:lastColumn="0" w:oddVBand="0" w:evenVBand="0" w:oddHBand="0" w:evenHBand="0" w:firstRowFirstColumn="0" w:firstRowLastColumn="0" w:lastRowFirstColumn="0" w:lastRowLastColumn="0"/>
+            <w:tcW w:w="3397" w:type="dxa"/>
+          </w:tcPr>
+          <w:p>
+            <w:r>
+              <w:t>GitHub Desktop</w:t>
+            </w:r>
+          </w:p>
+        </w:tc>
+        <w:tc>
+          <w:tcPr>
+            <w:tcW w:w="5431" w:type="dxa"/>
+          </w:tcPr>
+          <w:p>
+            <w:pPr>
+              <w:pStyle w:val="Prrafodelista"/>
+              <w:numPr>
+                <w:ilvl w:val="0"/>
+                <w:numId w:val="4"/>
+              </w:numPr>
+              <w:spacing w:after="0" w:line="240" w:lineRule="auto"/>
+              <w:cnfStyle w:val="000000100000" w:firstRow="0" w:lastRow="0" w:firstColumn="0" w:lastColumn="0" w:oddVBand="0" w:evenVBand="0" w:oddHBand="1" w:evenHBand="0" w:firstRowFirstColumn="0" w:firstRowLastColumn="0" w:lastRowFirstColumn="0" w:lastRowLastColumn="0"/>
+            </w:pPr>
+            <w:r>
+              <w:t xml:space="preserve">Rapidez de contribución </w:t>
+            </w:r>
+          </w:p>
+          <w:p>
+            <w:pPr>
+              <w:pStyle w:val="Prrafodelista"/>
+              <w:numPr>
+                <w:ilvl w:val="0"/>
+                <w:numId w:val="4"/>
+              </w:numPr>
+              <w:spacing w:after="0" w:line="240" w:lineRule="auto"/>
+              <w:cnfStyle w:val="000000100000" w:firstRow="0" w:lastRow="0" w:firstColumn="0" w:lastColumn="0" w:oddVBand="0" w:evenVBand="0" w:oddHBand="1" w:evenHBand="0" w:firstRowFirstColumn="0" w:firstRowLastColumn="0" w:lastRowFirstColumn="0" w:lastRowLastColumn="0"/>
+            </w:pPr>
+            <w:r>
+              <w:t xml:space="preserve">Mejor visibilidad en la evolución de proyectos </w:t>
+            </w:r>
+          </w:p>
+        </w:tc>
+      </w:tr>
+      <w:tr>
+        <w:tc>
+          <w:tcPr>
+            <w:cnfStyle w:val="001000000000" w:firstRow="0" w:lastRow="0" w:firstColumn="1" w:lastColumn="0" w:oddVBand="0" w:evenVBand="0" w:oddHBand="0" w:evenHBand="0" w:firstRowFirstColumn="0" w:firstRowLastColumn="0" w:lastRowFirstColumn="0" w:lastRowLastColumn="0"/>
+            <w:tcW w:w="3397" w:type="dxa"/>
+          </w:tcPr>
+          <w:p>
+            <w:proofErr w:type="spellStart"/>
+            <w:r>
+              <w:t>Postman</w:t>
+            </w:r>
+            <w:proofErr w:type="spellEnd"/>
+          </w:p>
+        </w:tc>
+        <w:tc>
+          <w:tcPr>
+            <w:tcW w:w="5431" w:type="dxa"/>
+          </w:tcPr>
+          <w:p>
+            <w:pPr>
+              <w:cnfStyle w:val="000000000000" w:firstRow="0" w:lastRow="0" w:firstColumn="0" w:lastColumn="0" w:oddVBand="0" w:evenVBand="0" w:oddHBand="0" w:evenHBand="0" w:firstRowFirstColumn="0" w:firstRowLastColumn="0" w:lastRowFirstColumn="0" w:lastRowLastColumn="0"/>
+            </w:pPr>
+          </w:p>
+        </w:tc>
+      </w:tr>
+    </w:tbl>
+    <w:p/>
     <w:p>
       <w:pPr>
         <w:pStyle w:val="Ttulo1"/>
@@ -858,6 +1029,119 @@
 <file path=word/numbering.xml><?xml version="1.0" encoding="utf-8"?>
 <w:numbering xmlns:wpc="http://schemas.microsoft.com/office/word/2010/wordprocessingCanvas" xmlns:cx="http://schemas.microsoft.com/office/drawing/2014/chartex" xmlns:cx1="http://schemas.microsoft.com/office/drawing/2015/9/8/chartex" xmlns:cx2="http://schemas.microsoft.com/office/drawing/2015/10/21/chartex" xmlns:cx3="http://schemas.microsoft.com/office/drawing/2016/5/9/chartex" xmlns:cx4="http://schemas.microsoft.com/office/drawing/2016/5/10/chartex" xmlns:cx5="http://schemas.microsoft.com/office/drawing/2016/5/11/chartex" xmlns:cx6="http://schemas.microsoft.com/office/drawing/2016/5/12/chartex" xmlns:cx7="http://schemas.microsoft.com/office/drawing/2016/5/13/chartex" xmlns:cx8="http://schemas.microsoft.com/office/drawing/2016/5/14/chartex" xmlns:mc="http://schemas.openxmlformats.org/markup-compatibility/2006" xmlns:aink="http://schemas.microsoft.com/office/drawing/2016/ink" xmlns:am3d="http://schemas.microsoft.com/office/drawing/2017/model3d" xmlns:o="urn:schemas-microsoft-com:office:office" xmlns:oel="http://schemas.microsoft.com/office/2019/extlst" xmlns:r="http://schemas.openxmlformats.org/officeDocument/2006/relationships" xmlns:m="http://schemas.openxmlformats.org/officeDocument/2006/math" xmlns:v="urn:schemas-microsoft-com:vml" xmlns:wp14="http://schemas.microsoft.com/office/word/2010/wordprocessingDrawing" xmlns:wp="http://schemas.openxmlformats.org/drawingml/2006/wordprocessingDrawing" xmlns:w10="urn:schemas-microsoft-com:office:word" xmlns:w="http://schemas.openxmlformats.org/wordprocessingml/2006/main" xmlns:w14="http://schemas.microsoft.com/office/word/2010/wordml" xmlns:w15="http://schemas.microsoft.com/office/word/2012/wordml" xmlns:w16cex="http://schemas.microsoft.com/office/word/2018/wordml/cex" xmlns:w16cid="http://schemas.microsoft.com/office/word/2016/wordml/cid" xmlns:w16="http://schemas.microsoft.com/office/word/2018/wordml" xmlns:w16sdtdh="http://schemas.microsoft.com/office/word/2020/wordml/sdtdatahash" xmlns:w16se="http://schemas.microsoft.com/office/word/2015/wordml/symex" xmlns:wpg="http://schemas.microsoft.com/office/word/2010/wordprocessingGroup" xmlns:wpi="http://schemas.microsoft.com/office/word/2010/wordprocessingInk" xmlns:wne="http://schemas.microsoft.com/office/word/2006/wordml" xmlns:wps="http://schemas.microsoft.com/office/word/2010/wordprocessingShape" mc:Ignorable="w14 w15 w16se w16cid w16 w16cex w16sdtdh wp14">
   <w:abstractNum w:abstractNumId="0" w15:restartNumberingAfterBreak="0">
+    <w:nsid w:val="0EC0010C"/>
+    <w:multiLevelType w:val="hybridMultilevel"/>
+    <w:tmpl w:val="DC728292"/>
+    <w:lvl w:ilvl="0" w:tplc="080A0001">
+      <w:start w:val="1"/>
+      <w:numFmt w:val="bullet"/>
+      <w:lvlText w:val=""/>
+      <w:lvlJc w:val="left"/>
+      <w:pPr>
+        <w:ind w:left="720" w:hanging="360"/>
+      </w:pPr>
+      <w:rPr>
+        <w:rFonts w:ascii="Symbol" w:hAnsi="Symbol" w:hint="default"/>
+      </w:rPr>
+    </w:lvl>
+    <w:lvl w:ilvl="1" w:tplc="080A0003" w:tentative="1">
+      <w:start w:val="1"/>
+      <w:numFmt w:val="bullet"/>
+      <w:lvlText w:val="o"/>
+      <w:lvlJc w:val="left"/>
+      <w:pPr>
+        <w:ind w:left="1440" w:hanging="360"/>
+      </w:pPr>
+      <w:rPr>
+        <w:rFonts w:ascii="Courier New" w:hAnsi="Courier New" w:cs="Courier New" w:hint="default"/>
+      </w:rPr>
+    </w:lvl>
+    <w:lvl w:ilvl="2" w:tplc="080A0005" w:tentative="1">
+      <w:start w:val="1"/>
+      <w:numFmt w:val="bullet"/>
+      <w:lvlText w:val=""/>
+      <w:lvlJc w:val="left"/>
+      <w:pPr>
+        <w:ind w:left="2160" w:hanging="360"/>
+      </w:pPr>
+      <w:rPr>
+        <w:rFonts w:ascii="Wingdings" w:hAnsi="Wingdings" w:hint="default"/>
+      </w:rPr>
+    </w:lvl>
+    <w:lvl w:ilvl="3" w:tplc="080A0001" w:tentative="1">
+      <w:start w:val="1"/>
+      <w:numFmt w:val="bullet"/>
+      <w:lvlText w:val=""/>
+      <w:lvlJc w:val="left"/>
+      <w:pPr>
+        <w:ind w:left="2880" w:hanging="360"/>
+      </w:pPr>
+      <w:rPr>
+        <w:rFonts w:ascii="Symbol" w:hAnsi="Symbol" w:hint="default"/>
+      </w:rPr>
+    </w:lvl>
+    <w:lvl w:ilvl="4" w:tplc="080A0003" w:tentative="1">
+      <w:start w:val="1"/>
+      <w:numFmt w:val="bullet"/>
+      <w:lvlText w:val="o"/>
+      <w:lvlJc w:val="left"/>
+      <w:pPr>
+        <w:ind w:left="3600" w:hanging="360"/>
+      </w:pPr>
+      <w:rPr>
+        <w:rFonts w:ascii="Courier New" w:hAnsi="Courier New" w:cs="Courier New" w:hint="default"/>
+      </w:rPr>
+    </w:lvl>
+    <w:lvl w:ilvl="5" w:tplc="080A0005" w:tentative="1">
+      <w:start w:val="1"/>
+      <w:numFmt w:val="bullet"/>
+      <w:lvlText w:val=""/>
+      <w:lvlJc w:val="left"/>
+      <w:pPr>
+        <w:ind w:left="4320" w:hanging="360"/>
+      </w:pPr>
+      <w:rPr>
+        <w:rFonts w:ascii="Wingdings" w:hAnsi="Wingdings" w:hint="default"/>
+      </w:rPr>
+    </w:lvl>
+    <w:lvl w:ilvl="6" w:tplc="080A0001" w:tentative="1">
+      <w:start w:val="1"/>
+      <w:numFmt w:val="bullet"/>
+      <w:lvlText w:val=""/>
+      <w:lvlJc w:val="left"/>
+      <w:pPr>
+        <w:ind w:left="5040" w:hanging="360"/>
+      </w:pPr>
+      <w:rPr>
+        <w:rFonts w:ascii="Symbol" w:hAnsi="Symbol" w:hint="default"/>
+      </w:rPr>
+    </w:lvl>
+    <w:lvl w:ilvl="7" w:tplc="080A0003" w:tentative="1">
+      <w:start w:val="1"/>
+      <w:numFmt w:val="bullet"/>
+      <w:lvlText w:val="o"/>
+      <w:lvlJc w:val="left"/>
+      <w:pPr>
+        <w:ind w:left="5760" w:hanging="360"/>
+      </w:pPr>
+      <w:rPr>
+        <w:rFonts w:ascii="Courier New" w:hAnsi="Courier New" w:cs="Courier New" w:hint="default"/>
+      </w:rPr>
+    </w:lvl>
+    <w:lvl w:ilvl="8" w:tplc="080A0005" w:tentative="1">
+      <w:start w:val="1"/>
+      <w:numFmt w:val="bullet"/>
+      <w:lvlText w:val=""/>
+      <w:lvlJc w:val="left"/>
+      <w:pPr>
+        <w:ind w:left="6480" w:hanging="360"/>
+      </w:pPr>
+      <w:rPr>
+        <w:rFonts w:ascii="Wingdings" w:hAnsi="Wingdings" w:hint="default"/>
+      </w:rPr>
+    </w:lvl>
+  </w:abstractNum>
+  <w:abstractNum w:abstractNumId="1" w15:restartNumberingAfterBreak="0">
     <w:nsid w:val="4E096E20"/>
     <w:multiLevelType w:val="hybridMultilevel"/>
     <w:tmpl w:val="285479AE"/>
@@ -970,7 +1254,7 @@
       </w:rPr>
     </w:lvl>
   </w:abstractNum>
-  <w:abstractNum w:abstractNumId="1" w15:restartNumberingAfterBreak="0">
+  <w:abstractNum w:abstractNumId="2" w15:restartNumberingAfterBreak="0">
     <w:nsid w:val="718128EE"/>
     <w:multiLevelType w:val="multilevel"/>
     <w:tmpl w:val="080A0025"/>
@@ -1065,7 +1349,7 @@
       </w:pPr>
     </w:lvl>
   </w:abstractNum>
-  <w:abstractNum w:abstractNumId="2" w15:restartNumberingAfterBreak="0">
+  <w:abstractNum w:abstractNumId="3" w15:restartNumberingAfterBreak="0">
     <w:nsid w:val="78FC2DD9"/>
     <w:multiLevelType w:val="hybridMultilevel"/>
     <w:tmpl w:val="FFFFFFFF"/>
@@ -1179,12 +1463,15 @@
     </w:lvl>
   </w:abstractNum>
   <w:num w:numId="1" w16cid:durableId="1142386381">
+    <w:abstractNumId w:val="2"/>
+  </w:num>
+  <w:num w:numId="2" w16cid:durableId="1888643509">
+    <w:abstractNumId w:val="3"/>
+  </w:num>
+  <w:num w:numId="3" w16cid:durableId="598563356">
     <w:abstractNumId w:val="1"/>
   </w:num>
-  <w:num w:numId="2" w16cid:durableId="1888643509">
-    <w:abstractNumId w:val="2"/>
-  </w:num>
-  <w:num w:numId="3" w16cid:durableId="598563356">
+  <w:num w:numId="4" w16cid:durableId="416368454">
     <w:abstractNumId w:val="0"/>
   </w:num>
 </w:numbering>
@@ -2000,6 +2287,101 @@
       <w:lang w:eastAsia="es-MX"/>
     </w:rPr>
   </w:style>
+  <w:style w:type="table" w:styleId="Tablaconcuadrcula">
+    <w:name w:val="Table Grid"/>
+    <w:basedOn w:val="Tablanormal"/>
+    <w:uiPriority w:val="39"/>
+    <w:rsid w:val="008D6647"/>
+    <w:pPr>
+      <w:spacing w:after="0" w:line="240" w:lineRule="auto"/>
+    </w:pPr>
+    <w:tblPr>
+      <w:tblBorders>
+        <w:top w:val="single" w:sz="4" w:space="0" w:color="auto"/>
+        <w:left w:val="single" w:sz="4" w:space="0" w:color="auto"/>
+        <w:bottom w:val="single" w:sz="4" w:space="0" w:color="auto"/>
+        <w:right w:val="single" w:sz="4" w:space="0" w:color="auto"/>
+        <w:insideH w:val="single" w:sz="4" w:space="0" w:color="auto"/>
+        <w:insideV w:val="single" w:sz="4" w:space="0" w:color="auto"/>
+      </w:tblBorders>
+    </w:tblPr>
+  </w:style>
+  <w:style w:type="table" w:styleId="Tabladecuadrcula4">
+    <w:name w:val="Grid Table 4"/>
+    <w:basedOn w:val="Tablanormal"/>
+    <w:uiPriority w:val="49"/>
+    <w:rsid w:val="008D6647"/>
+    <w:pPr>
+      <w:spacing w:after="0" w:line="240" w:lineRule="auto"/>
+    </w:pPr>
+    <w:tblPr>
+      <w:tblStyleRowBandSize w:val="1"/>
+      <w:tblStyleColBandSize w:val="1"/>
+      <w:tblBorders>
+        <w:top w:val="single" w:sz="4" w:space="0" w:color="666666" w:themeColor="text1" w:themeTint="99"/>
+        <w:left w:val="single" w:sz="4" w:space="0" w:color="666666" w:themeColor="text1" w:themeTint="99"/>
+        <w:bottom w:val="single" w:sz="4" w:space="0" w:color="666666" w:themeColor="text1" w:themeTint="99"/>
+        <w:right w:val="single" w:sz="4" w:space="0" w:color="666666" w:themeColor="text1" w:themeTint="99"/>
+        <w:insideH w:val="single" w:sz="4" w:space="0" w:color="666666" w:themeColor="text1" w:themeTint="99"/>
+        <w:insideV w:val="single" w:sz="4" w:space="0" w:color="666666" w:themeColor="text1" w:themeTint="99"/>
+      </w:tblBorders>
+    </w:tblPr>
+    <w:tblStylePr w:type="firstRow">
+      <w:rPr>
+        <w:b/>
+        <w:bCs/>
+        <w:color w:val="FFFFFF" w:themeColor="background1"/>
+      </w:rPr>
+      <w:tblPr/>
+      <w:tcPr>
+        <w:tcBorders>
+          <w:top w:val="single" w:sz="4" w:space="0" w:color="000000" w:themeColor="text1"/>
+          <w:left w:val="single" w:sz="4" w:space="0" w:color="000000" w:themeColor="text1"/>
+          <w:bottom w:val="single" w:sz="4" w:space="0" w:color="000000" w:themeColor="text1"/>
+          <w:right w:val="single" w:sz="4" w:space="0" w:color="000000" w:themeColor="text1"/>
+          <w:insideH w:val="nil"/>
+          <w:insideV w:val="nil"/>
+        </w:tcBorders>
+        <w:shd w:val="clear" w:color="auto" w:fill="000000" w:themeFill="text1"/>
+      </w:tcPr>
+    </w:tblStylePr>
+    <w:tblStylePr w:type="lastRow">
+      <w:rPr>
+        <w:b/>
+        <w:bCs/>
+      </w:rPr>
+      <w:tblPr/>
+      <w:tcPr>
+        <w:tcBorders>
+          <w:top w:val="double" w:sz="4" w:space="0" w:color="000000" w:themeColor="text1"/>
+        </w:tcBorders>
+      </w:tcPr>
+    </w:tblStylePr>
+    <w:tblStylePr w:type="firstCol">
+      <w:rPr>
+        <w:b/>
+        <w:bCs/>
+      </w:rPr>
+    </w:tblStylePr>
+    <w:tblStylePr w:type="lastCol">
+      <w:rPr>
+        <w:b/>
+        <w:bCs/>
+      </w:rPr>
+    </w:tblStylePr>
+    <w:tblStylePr w:type="band1Vert">
+      <w:tblPr/>
+      <w:tcPr>
+        <w:shd w:val="clear" w:color="auto" w:fill="CCCCCC" w:themeFill="text1" w:themeFillTint="33"/>
+      </w:tcPr>
+    </w:tblStylePr>
+    <w:tblStylePr w:type="band1Horz">
+      <w:tblPr/>
+      <w:tcPr>
+        <w:shd w:val="clear" w:color="auto" w:fill="CCCCCC" w:themeFill="text1" w:themeFillTint="33"/>
+      </w:tcPr>
+    </w:tblStylePr>
+  </w:style>
 </w:styles>
 </file>
 
@@ -2534,15 +2916,7 @@
 <ds:datastoreItem xmlns:ds="http://schemas.openxmlformats.org/officeDocument/2006/customXml" ds:itemID="{185B9AB9-AD34-4294-AEC6-F5CF3193B49B}">
   <ds:schemaRefs>
     <ds:schemaRef ds:uri="http://schemas.microsoft.com/office/2006/metadata/properties"/>
-    <ds:schemaRef ds:uri="http://schemas.microsoft.com/office/2006/documentManagement/types"/>
-    <ds:schemaRef ds:uri="49e32f2e-d8b1-4f08-9703-c41d76e2d133"/>
-    <ds:schemaRef ds:uri="402ad42e-b9ba-4e3b-ad8c-1402a50db831"/>
-    <ds:schemaRef ds:uri="http://schemas.openxmlformats.org/package/2006/metadata/core-properties"/>
-    <ds:schemaRef ds:uri="http://www.w3.org/XML/1998/namespace"/>
     <ds:schemaRef ds:uri="http://schemas.microsoft.com/office/infopath/2007/PartnerControls"/>
-    <ds:schemaRef ds:uri="http://purl.org/dc/dcmitype/"/>
-    <ds:schemaRef ds:uri="http://purl.org/dc/terms/"/>
-    <ds:schemaRef ds:uri="http://purl.org/dc/elements/1.1/"/>
   </ds:schemaRefs>
 </ds:datastoreItem>
 </file>

</xml_diff>

<commit_message>
Revert "Merge branch 'main' of https://github.com/KariVI/VidaForanea into main"
This reverts commit 689ac04153febdc1f4f3743e7124f73c5c811496, reversing
changes made to 179f5a46f6479ab1e1d35aec4e3aa355968d96bf.
</commit_message>
<xml_diff>
--- a/Documentación/DES-Aplicaciones.docx
+++ b/Documentación/DES-Aplicaciones.docx
@@ -55,6 +55,7 @@
     <w:p>
       <w:pPr>
         <w:spacing w:line="276" w:lineRule="auto"/>
+        <w:ind w:firstLine="360"/>
         <w:jc w:val="both"/>
       </w:pPr>
       <w:r>
@@ -830,178 +831,6 @@
         <w:t>Ventajas de las herramientas</w:t>
       </w:r>
     </w:p>
-    <w:tbl>
-      <w:tblPr>
-        <w:tblStyle w:val="Tabladecuadrcula4"/>
-        <w:tblW w:w="0" w:type="auto"/>
-        <w:tblLook w:val="04A0" w:firstRow="1" w:lastRow="0" w:firstColumn="1" w:lastColumn="0" w:noHBand="0" w:noVBand="1"/>
-      </w:tblPr>
-      <w:tblGrid>
-        <w:gridCol w:w="3397"/>
-        <w:gridCol w:w="5431"/>
-      </w:tblGrid>
-      <w:tr>
-        <w:trPr>
-          <w:cnfStyle w:val="100000000000" w:firstRow="1" w:lastRow="0" w:firstColumn="0" w:lastColumn="0" w:oddVBand="0" w:evenVBand="0" w:oddHBand="0" w:evenHBand="0" w:firstRowFirstColumn="0" w:firstRowLastColumn="0" w:lastRowFirstColumn="0" w:lastRowLastColumn="0"/>
-        </w:trPr>
-        <w:tc>
-          <w:tcPr>
-            <w:cnfStyle w:val="001000000000" w:firstRow="0" w:lastRow="0" w:firstColumn="1" w:lastColumn="0" w:oddVBand="0" w:evenVBand="0" w:oddHBand="0" w:evenHBand="0" w:firstRowFirstColumn="0" w:firstRowLastColumn="0" w:lastRowFirstColumn="0" w:lastRowLastColumn="0"/>
-            <w:tcW w:w="3397" w:type="dxa"/>
-          </w:tcPr>
-          <w:p>
-            <w:r>
-              <w:t>Herramienta</w:t>
-            </w:r>
-          </w:p>
-        </w:tc>
-        <w:tc>
-          <w:tcPr>
-            <w:tcW w:w="5431" w:type="dxa"/>
-          </w:tcPr>
-          <w:p>
-            <w:pPr>
-              <w:cnfStyle w:val="100000000000" w:firstRow="1" w:lastRow="0" w:firstColumn="0" w:lastColumn="0" w:oddVBand="0" w:evenVBand="0" w:oddHBand="0" w:evenHBand="0" w:firstRowFirstColumn="0" w:firstRowLastColumn="0" w:lastRowFirstColumn="0" w:lastRowLastColumn="0"/>
-            </w:pPr>
-            <w:r>
-              <w:t>Ventajas</w:t>
-            </w:r>
-          </w:p>
-        </w:tc>
-      </w:tr>
-      <w:tr>
-        <w:trPr>
-          <w:cnfStyle w:val="000000100000" w:firstRow="0" w:lastRow="0" w:firstColumn="0" w:lastColumn="0" w:oddVBand="0" w:evenVBand="0" w:oddHBand="1" w:evenHBand="0" w:firstRowFirstColumn="0" w:firstRowLastColumn="0" w:lastRowFirstColumn="0" w:lastRowLastColumn="0"/>
-        </w:trPr>
-        <w:tc>
-          <w:tcPr>
-            <w:cnfStyle w:val="001000000000" w:firstRow="0" w:lastRow="0" w:firstColumn="1" w:lastColumn="0" w:oddVBand="0" w:evenVBand="0" w:oddHBand="0" w:evenHBand="0" w:firstRowFirstColumn="0" w:firstRowLastColumn="0" w:lastRowFirstColumn="0" w:lastRowLastColumn="0"/>
-            <w:tcW w:w="3397" w:type="dxa"/>
-          </w:tcPr>
-          <w:p>
-            <w:r>
-              <w:t>GitHub</w:t>
-            </w:r>
-          </w:p>
-        </w:tc>
-        <w:tc>
-          <w:tcPr>
-            <w:tcW w:w="5431" w:type="dxa"/>
-          </w:tcPr>
-          <w:p>
-            <w:pPr>
-              <w:pStyle w:val="Prrafodelista"/>
-              <w:numPr>
-                <w:ilvl w:val="0"/>
-                <w:numId w:val="4"/>
-              </w:numPr>
-              <w:spacing w:after="0" w:line="240" w:lineRule="auto"/>
-              <w:cnfStyle w:val="000000100000" w:firstRow="0" w:lastRow="0" w:firstColumn="0" w:lastColumn="0" w:oddVBand="0" w:evenVBand="0" w:oddHBand="1" w:evenHBand="0" w:firstRowFirstColumn="0" w:firstRowLastColumn="0" w:lastRowFirstColumn="0" w:lastRowLastColumn="0"/>
-            </w:pPr>
-          </w:p>
-        </w:tc>
-      </w:tr>
-      <w:tr>
-        <w:tc>
-          <w:tcPr>
-            <w:cnfStyle w:val="001000000000" w:firstRow="0" w:lastRow="0" w:firstColumn="1" w:lastColumn="0" w:oddVBand="0" w:evenVBand="0" w:oddHBand="0" w:evenHBand="0" w:firstRowFirstColumn="0" w:firstRowLastColumn="0" w:lastRowFirstColumn="0" w:lastRowLastColumn="0"/>
-            <w:tcW w:w="3397" w:type="dxa"/>
-          </w:tcPr>
-          <w:p>
-            <w:proofErr w:type="spellStart"/>
-            <w:r>
-              <w:t>GitLab</w:t>
-            </w:r>
-            <w:proofErr w:type="spellEnd"/>
-          </w:p>
-        </w:tc>
-        <w:tc>
-          <w:tcPr>
-            <w:tcW w:w="5431" w:type="dxa"/>
-          </w:tcPr>
-          <w:p>
-            <w:pPr>
-              <w:cnfStyle w:val="000000000000" w:firstRow="0" w:lastRow="0" w:firstColumn="0" w:lastColumn="0" w:oddVBand="0" w:evenVBand="0" w:oddHBand="0" w:evenHBand="0" w:firstRowFirstColumn="0" w:firstRowLastColumn="0" w:lastRowFirstColumn="0" w:lastRowLastColumn="0"/>
-            </w:pPr>
-          </w:p>
-        </w:tc>
-      </w:tr>
-      <w:tr>
-        <w:trPr>
-          <w:cnfStyle w:val="000000100000" w:firstRow="0" w:lastRow="0" w:firstColumn="0" w:lastColumn="0" w:oddVBand="0" w:evenVBand="0" w:oddHBand="1" w:evenHBand="0" w:firstRowFirstColumn="0" w:firstRowLastColumn="0" w:lastRowFirstColumn="0" w:lastRowLastColumn="0"/>
-        </w:trPr>
-        <w:tc>
-          <w:tcPr>
-            <w:cnfStyle w:val="001000000000" w:firstRow="0" w:lastRow="0" w:firstColumn="1" w:lastColumn="0" w:oddVBand="0" w:evenVBand="0" w:oddHBand="0" w:evenHBand="0" w:firstRowFirstColumn="0" w:firstRowLastColumn="0" w:lastRowFirstColumn="0" w:lastRowLastColumn="0"/>
-            <w:tcW w:w="3397" w:type="dxa"/>
-          </w:tcPr>
-          <w:p>
-            <w:r>
-              <w:t>GitHub Desktop</w:t>
-            </w:r>
-          </w:p>
-        </w:tc>
-        <w:tc>
-          <w:tcPr>
-            <w:tcW w:w="5431" w:type="dxa"/>
-          </w:tcPr>
-          <w:p>
-            <w:pPr>
-              <w:pStyle w:val="Prrafodelista"/>
-              <w:numPr>
-                <w:ilvl w:val="0"/>
-                <w:numId w:val="4"/>
-              </w:numPr>
-              <w:spacing w:after="0" w:line="240" w:lineRule="auto"/>
-              <w:cnfStyle w:val="000000100000" w:firstRow="0" w:lastRow="0" w:firstColumn="0" w:lastColumn="0" w:oddVBand="0" w:evenVBand="0" w:oddHBand="1" w:evenHBand="0" w:firstRowFirstColumn="0" w:firstRowLastColumn="0" w:lastRowFirstColumn="0" w:lastRowLastColumn="0"/>
-            </w:pPr>
-            <w:r>
-              <w:t xml:space="preserve">Rapidez de contribución </w:t>
-            </w:r>
-          </w:p>
-          <w:p>
-            <w:pPr>
-              <w:pStyle w:val="Prrafodelista"/>
-              <w:numPr>
-                <w:ilvl w:val="0"/>
-                <w:numId w:val="4"/>
-              </w:numPr>
-              <w:spacing w:after="0" w:line="240" w:lineRule="auto"/>
-              <w:cnfStyle w:val="000000100000" w:firstRow="0" w:lastRow="0" w:firstColumn="0" w:lastColumn="0" w:oddVBand="0" w:evenVBand="0" w:oddHBand="1" w:evenHBand="0" w:firstRowFirstColumn="0" w:firstRowLastColumn="0" w:lastRowFirstColumn="0" w:lastRowLastColumn="0"/>
-            </w:pPr>
-            <w:r>
-              <w:t xml:space="preserve">Mejor visibilidad en la evolución de proyectos </w:t>
-            </w:r>
-          </w:p>
-        </w:tc>
-      </w:tr>
-      <w:tr>
-        <w:tc>
-          <w:tcPr>
-            <w:cnfStyle w:val="001000000000" w:firstRow="0" w:lastRow="0" w:firstColumn="1" w:lastColumn="0" w:oddVBand="0" w:evenVBand="0" w:oddHBand="0" w:evenHBand="0" w:firstRowFirstColumn="0" w:firstRowLastColumn="0" w:lastRowFirstColumn="0" w:lastRowLastColumn="0"/>
-            <w:tcW w:w="3397" w:type="dxa"/>
-          </w:tcPr>
-          <w:p>
-            <w:proofErr w:type="spellStart"/>
-            <w:r>
-              <w:t>Postman</w:t>
-            </w:r>
-            <w:proofErr w:type="spellEnd"/>
-          </w:p>
-        </w:tc>
-        <w:tc>
-          <w:tcPr>
-            <w:tcW w:w="5431" w:type="dxa"/>
-          </w:tcPr>
-          <w:p>
-            <w:pPr>
-              <w:cnfStyle w:val="000000000000" w:firstRow="0" w:lastRow="0" w:firstColumn="0" w:lastColumn="0" w:oddVBand="0" w:evenVBand="0" w:oddHBand="0" w:evenHBand="0" w:firstRowFirstColumn="0" w:firstRowLastColumn="0" w:lastRowFirstColumn="0" w:lastRowLastColumn="0"/>
-            </w:pPr>
-          </w:p>
-        </w:tc>
-      </w:tr>
-    </w:tbl>
-    <w:p/>
     <w:p>
       <w:pPr>
         <w:pStyle w:val="Ttulo1"/>
@@ -1029,119 +858,6 @@
 <file path=word/numbering.xml><?xml version="1.0" encoding="utf-8"?>
 <w:numbering xmlns:wpc="http://schemas.microsoft.com/office/word/2010/wordprocessingCanvas" xmlns:cx="http://schemas.microsoft.com/office/drawing/2014/chartex" xmlns:cx1="http://schemas.microsoft.com/office/drawing/2015/9/8/chartex" xmlns:cx2="http://schemas.microsoft.com/office/drawing/2015/10/21/chartex" xmlns:cx3="http://schemas.microsoft.com/office/drawing/2016/5/9/chartex" xmlns:cx4="http://schemas.microsoft.com/office/drawing/2016/5/10/chartex" xmlns:cx5="http://schemas.microsoft.com/office/drawing/2016/5/11/chartex" xmlns:cx6="http://schemas.microsoft.com/office/drawing/2016/5/12/chartex" xmlns:cx7="http://schemas.microsoft.com/office/drawing/2016/5/13/chartex" xmlns:cx8="http://schemas.microsoft.com/office/drawing/2016/5/14/chartex" xmlns:mc="http://schemas.openxmlformats.org/markup-compatibility/2006" xmlns:aink="http://schemas.microsoft.com/office/drawing/2016/ink" xmlns:am3d="http://schemas.microsoft.com/office/drawing/2017/model3d" xmlns:o="urn:schemas-microsoft-com:office:office" xmlns:oel="http://schemas.microsoft.com/office/2019/extlst" xmlns:r="http://schemas.openxmlformats.org/officeDocument/2006/relationships" xmlns:m="http://schemas.openxmlformats.org/officeDocument/2006/math" xmlns:v="urn:schemas-microsoft-com:vml" xmlns:wp14="http://schemas.microsoft.com/office/word/2010/wordprocessingDrawing" xmlns:wp="http://schemas.openxmlformats.org/drawingml/2006/wordprocessingDrawing" xmlns:w10="urn:schemas-microsoft-com:office:word" xmlns:w="http://schemas.openxmlformats.org/wordprocessingml/2006/main" xmlns:w14="http://schemas.microsoft.com/office/word/2010/wordml" xmlns:w15="http://schemas.microsoft.com/office/word/2012/wordml" xmlns:w16cex="http://schemas.microsoft.com/office/word/2018/wordml/cex" xmlns:w16cid="http://schemas.microsoft.com/office/word/2016/wordml/cid" xmlns:w16="http://schemas.microsoft.com/office/word/2018/wordml" xmlns:w16sdtdh="http://schemas.microsoft.com/office/word/2020/wordml/sdtdatahash" xmlns:w16se="http://schemas.microsoft.com/office/word/2015/wordml/symex" xmlns:wpg="http://schemas.microsoft.com/office/word/2010/wordprocessingGroup" xmlns:wpi="http://schemas.microsoft.com/office/word/2010/wordprocessingInk" xmlns:wne="http://schemas.microsoft.com/office/word/2006/wordml" xmlns:wps="http://schemas.microsoft.com/office/word/2010/wordprocessingShape" mc:Ignorable="w14 w15 w16se w16cid w16 w16cex w16sdtdh wp14">
   <w:abstractNum w:abstractNumId="0" w15:restartNumberingAfterBreak="0">
-    <w:nsid w:val="0EC0010C"/>
-    <w:multiLevelType w:val="hybridMultilevel"/>
-    <w:tmpl w:val="DC728292"/>
-    <w:lvl w:ilvl="0" w:tplc="080A0001">
-      <w:start w:val="1"/>
-      <w:numFmt w:val="bullet"/>
-      <w:lvlText w:val=""/>
-      <w:lvlJc w:val="left"/>
-      <w:pPr>
-        <w:ind w:left="720" w:hanging="360"/>
-      </w:pPr>
-      <w:rPr>
-        <w:rFonts w:ascii="Symbol" w:hAnsi="Symbol" w:hint="default"/>
-      </w:rPr>
-    </w:lvl>
-    <w:lvl w:ilvl="1" w:tplc="080A0003" w:tentative="1">
-      <w:start w:val="1"/>
-      <w:numFmt w:val="bullet"/>
-      <w:lvlText w:val="o"/>
-      <w:lvlJc w:val="left"/>
-      <w:pPr>
-        <w:ind w:left="1440" w:hanging="360"/>
-      </w:pPr>
-      <w:rPr>
-        <w:rFonts w:ascii="Courier New" w:hAnsi="Courier New" w:cs="Courier New" w:hint="default"/>
-      </w:rPr>
-    </w:lvl>
-    <w:lvl w:ilvl="2" w:tplc="080A0005" w:tentative="1">
-      <w:start w:val="1"/>
-      <w:numFmt w:val="bullet"/>
-      <w:lvlText w:val=""/>
-      <w:lvlJc w:val="left"/>
-      <w:pPr>
-        <w:ind w:left="2160" w:hanging="360"/>
-      </w:pPr>
-      <w:rPr>
-        <w:rFonts w:ascii="Wingdings" w:hAnsi="Wingdings" w:hint="default"/>
-      </w:rPr>
-    </w:lvl>
-    <w:lvl w:ilvl="3" w:tplc="080A0001" w:tentative="1">
-      <w:start w:val="1"/>
-      <w:numFmt w:val="bullet"/>
-      <w:lvlText w:val=""/>
-      <w:lvlJc w:val="left"/>
-      <w:pPr>
-        <w:ind w:left="2880" w:hanging="360"/>
-      </w:pPr>
-      <w:rPr>
-        <w:rFonts w:ascii="Symbol" w:hAnsi="Symbol" w:hint="default"/>
-      </w:rPr>
-    </w:lvl>
-    <w:lvl w:ilvl="4" w:tplc="080A0003" w:tentative="1">
-      <w:start w:val="1"/>
-      <w:numFmt w:val="bullet"/>
-      <w:lvlText w:val="o"/>
-      <w:lvlJc w:val="left"/>
-      <w:pPr>
-        <w:ind w:left="3600" w:hanging="360"/>
-      </w:pPr>
-      <w:rPr>
-        <w:rFonts w:ascii="Courier New" w:hAnsi="Courier New" w:cs="Courier New" w:hint="default"/>
-      </w:rPr>
-    </w:lvl>
-    <w:lvl w:ilvl="5" w:tplc="080A0005" w:tentative="1">
-      <w:start w:val="1"/>
-      <w:numFmt w:val="bullet"/>
-      <w:lvlText w:val=""/>
-      <w:lvlJc w:val="left"/>
-      <w:pPr>
-        <w:ind w:left="4320" w:hanging="360"/>
-      </w:pPr>
-      <w:rPr>
-        <w:rFonts w:ascii="Wingdings" w:hAnsi="Wingdings" w:hint="default"/>
-      </w:rPr>
-    </w:lvl>
-    <w:lvl w:ilvl="6" w:tplc="080A0001" w:tentative="1">
-      <w:start w:val="1"/>
-      <w:numFmt w:val="bullet"/>
-      <w:lvlText w:val=""/>
-      <w:lvlJc w:val="left"/>
-      <w:pPr>
-        <w:ind w:left="5040" w:hanging="360"/>
-      </w:pPr>
-      <w:rPr>
-        <w:rFonts w:ascii="Symbol" w:hAnsi="Symbol" w:hint="default"/>
-      </w:rPr>
-    </w:lvl>
-    <w:lvl w:ilvl="7" w:tplc="080A0003" w:tentative="1">
-      <w:start w:val="1"/>
-      <w:numFmt w:val="bullet"/>
-      <w:lvlText w:val="o"/>
-      <w:lvlJc w:val="left"/>
-      <w:pPr>
-        <w:ind w:left="5760" w:hanging="360"/>
-      </w:pPr>
-      <w:rPr>
-        <w:rFonts w:ascii="Courier New" w:hAnsi="Courier New" w:cs="Courier New" w:hint="default"/>
-      </w:rPr>
-    </w:lvl>
-    <w:lvl w:ilvl="8" w:tplc="080A0005" w:tentative="1">
-      <w:start w:val="1"/>
-      <w:numFmt w:val="bullet"/>
-      <w:lvlText w:val=""/>
-      <w:lvlJc w:val="left"/>
-      <w:pPr>
-        <w:ind w:left="6480" w:hanging="360"/>
-      </w:pPr>
-      <w:rPr>
-        <w:rFonts w:ascii="Wingdings" w:hAnsi="Wingdings" w:hint="default"/>
-      </w:rPr>
-    </w:lvl>
-  </w:abstractNum>
-  <w:abstractNum w:abstractNumId="1" w15:restartNumberingAfterBreak="0">
     <w:nsid w:val="4E096E20"/>
     <w:multiLevelType w:val="hybridMultilevel"/>
     <w:tmpl w:val="285479AE"/>
@@ -1254,7 +970,7 @@
       </w:rPr>
     </w:lvl>
   </w:abstractNum>
-  <w:abstractNum w:abstractNumId="2" w15:restartNumberingAfterBreak="0">
+  <w:abstractNum w:abstractNumId="1" w15:restartNumberingAfterBreak="0">
     <w:nsid w:val="718128EE"/>
     <w:multiLevelType w:val="multilevel"/>
     <w:tmpl w:val="080A0025"/>
@@ -1349,7 +1065,7 @@
       </w:pPr>
     </w:lvl>
   </w:abstractNum>
-  <w:abstractNum w:abstractNumId="3" w15:restartNumberingAfterBreak="0">
+  <w:abstractNum w:abstractNumId="2" w15:restartNumberingAfterBreak="0">
     <w:nsid w:val="78FC2DD9"/>
     <w:multiLevelType w:val="hybridMultilevel"/>
     <w:tmpl w:val="FFFFFFFF"/>
@@ -1463,15 +1179,12 @@
     </w:lvl>
   </w:abstractNum>
   <w:num w:numId="1" w16cid:durableId="1142386381">
+    <w:abstractNumId w:val="1"/>
+  </w:num>
+  <w:num w:numId="2" w16cid:durableId="1888643509">
     <w:abstractNumId w:val="2"/>
   </w:num>
-  <w:num w:numId="2" w16cid:durableId="1888643509">
-    <w:abstractNumId w:val="3"/>
-  </w:num>
   <w:num w:numId="3" w16cid:durableId="598563356">
-    <w:abstractNumId w:val="1"/>
-  </w:num>
-  <w:num w:numId="4" w16cid:durableId="416368454">
     <w:abstractNumId w:val="0"/>
   </w:num>
 </w:numbering>
@@ -2287,101 +2000,6 @@
       <w:lang w:eastAsia="es-MX"/>
     </w:rPr>
   </w:style>
-  <w:style w:type="table" w:styleId="Tablaconcuadrcula">
-    <w:name w:val="Table Grid"/>
-    <w:basedOn w:val="Tablanormal"/>
-    <w:uiPriority w:val="39"/>
-    <w:rsid w:val="008D6647"/>
-    <w:pPr>
-      <w:spacing w:after="0" w:line="240" w:lineRule="auto"/>
-    </w:pPr>
-    <w:tblPr>
-      <w:tblBorders>
-        <w:top w:val="single" w:sz="4" w:space="0" w:color="auto"/>
-        <w:left w:val="single" w:sz="4" w:space="0" w:color="auto"/>
-        <w:bottom w:val="single" w:sz="4" w:space="0" w:color="auto"/>
-        <w:right w:val="single" w:sz="4" w:space="0" w:color="auto"/>
-        <w:insideH w:val="single" w:sz="4" w:space="0" w:color="auto"/>
-        <w:insideV w:val="single" w:sz="4" w:space="0" w:color="auto"/>
-      </w:tblBorders>
-    </w:tblPr>
-  </w:style>
-  <w:style w:type="table" w:styleId="Tabladecuadrcula4">
-    <w:name w:val="Grid Table 4"/>
-    <w:basedOn w:val="Tablanormal"/>
-    <w:uiPriority w:val="49"/>
-    <w:rsid w:val="008D6647"/>
-    <w:pPr>
-      <w:spacing w:after="0" w:line="240" w:lineRule="auto"/>
-    </w:pPr>
-    <w:tblPr>
-      <w:tblStyleRowBandSize w:val="1"/>
-      <w:tblStyleColBandSize w:val="1"/>
-      <w:tblBorders>
-        <w:top w:val="single" w:sz="4" w:space="0" w:color="666666" w:themeColor="text1" w:themeTint="99"/>
-        <w:left w:val="single" w:sz="4" w:space="0" w:color="666666" w:themeColor="text1" w:themeTint="99"/>
-        <w:bottom w:val="single" w:sz="4" w:space="0" w:color="666666" w:themeColor="text1" w:themeTint="99"/>
-        <w:right w:val="single" w:sz="4" w:space="0" w:color="666666" w:themeColor="text1" w:themeTint="99"/>
-        <w:insideH w:val="single" w:sz="4" w:space="0" w:color="666666" w:themeColor="text1" w:themeTint="99"/>
-        <w:insideV w:val="single" w:sz="4" w:space="0" w:color="666666" w:themeColor="text1" w:themeTint="99"/>
-      </w:tblBorders>
-    </w:tblPr>
-    <w:tblStylePr w:type="firstRow">
-      <w:rPr>
-        <w:b/>
-        <w:bCs/>
-        <w:color w:val="FFFFFF" w:themeColor="background1"/>
-      </w:rPr>
-      <w:tblPr/>
-      <w:tcPr>
-        <w:tcBorders>
-          <w:top w:val="single" w:sz="4" w:space="0" w:color="000000" w:themeColor="text1"/>
-          <w:left w:val="single" w:sz="4" w:space="0" w:color="000000" w:themeColor="text1"/>
-          <w:bottom w:val="single" w:sz="4" w:space="0" w:color="000000" w:themeColor="text1"/>
-          <w:right w:val="single" w:sz="4" w:space="0" w:color="000000" w:themeColor="text1"/>
-          <w:insideH w:val="nil"/>
-          <w:insideV w:val="nil"/>
-        </w:tcBorders>
-        <w:shd w:val="clear" w:color="auto" w:fill="000000" w:themeFill="text1"/>
-      </w:tcPr>
-    </w:tblStylePr>
-    <w:tblStylePr w:type="lastRow">
-      <w:rPr>
-        <w:b/>
-        <w:bCs/>
-      </w:rPr>
-      <w:tblPr/>
-      <w:tcPr>
-        <w:tcBorders>
-          <w:top w:val="double" w:sz="4" w:space="0" w:color="000000" w:themeColor="text1"/>
-        </w:tcBorders>
-      </w:tcPr>
-    </w:tblStylePr>
-    <w:tblStylePr w:type="firstCol">
-      <w:rPr>
-        <w:b/>
-        <w:bCs/>
-      </w:rPr>
-    </w:tblStylePr>
-    <w:tblStylePr w:type="lastCol">
-      <w:rPr>
-        <w:b/>
-        <w:bCs/>
-      </w:rPr>
-    </w:tblStylePr>
-    <w:tblStylePr w:type="band1Vert">
-      <w:tblPr/>
-      <w:tcPr>
-        <w:shd w:val="clear" w:color="auto" w:fill="CCCCCC" w:themeFill="text1" w:themeFillTint="33"/>
-      </w:tcPr>
-    </w:tblStylePr>
-    <w:tblStylePr w:type="band1Horz">
-      <w:tblPr/>
-      <w:tcPr>
-        <w:shd w:val="clear" w:color="auto" w:fill="CCCCCC" w:themeFill="text1" w:themeFillTint="33"/>
-      </w:tcPr>
-    </w:tblStylePr>
-  </w:style>
 </w:styles>
 </file>
 
@@ -2916,7 +2534,15 @@
 <ds:datastoreItem xmlns:ds="http://schemas.openxmlformats.org/officeDocument/2006/customXml" ds:itemID="{185B9AB9-AD34-4294-AEC6-F5CF3193B49B}">
   <ds:schemaRefs>
     <ds:schemaRef ds:uri="http://schemas.microsoft.com/office/2006/metadata/properties"/>
+    <ds:schemaRef ds:uri="http://schemas.microsoft.com/office/2006/documentManagement/types"/>
+    <ds:schemaRef ds:uri="49e32f2e-d8b1-4f08-9703-c41d76e2d133"/>
+    <ds:schemaRef ds:uri="402ad42e-b9ba-4e3b-ad8c-1402a50db831"/>
+    <ds:schemaRef ds:uri="http://schemas.openxmlformats.org/package/2006/metadata/core-properties"/>
+    <ds:schemaRef ds:uri="http://www.w3.org/XML/1998/namespace"/>
     <ds:schemaRef ds:uri="http://schemas.microsoft.com/office/infopath/2007/PartnerControls"/>
+    <ds:schemaRef ds:uri="http://purl.org/dc/dcmitype/"/>
+    <ds:schemaRef ds:uri="http://purl.org/dc/terms/"/>
+    <ds:schemaRef ds:uri="http://purl.org/dc/elements/1.1/"/>
   </ds:schemaRefs>
 </ds:datastoreItem>
 </file>

</xml_diff>